<commit_message>
changed the background color for notes
</commit_message>
<xml_diff>
--- a/Project description.docx
+++ b/Project description.docx
@@ -465,22 +465,44 @@
             <w:szCs w:val="32"/>
             <w:u w:val="single"/>
           </w:rPr>
-          <w:t xml:space="preserve">Markdown Notes built with Angular on </w:t>
+          <w:t>Markdown Notes built with Angular on Codepen</w:t>
         </w:r>
-        <w:proofErr w:type="spellStart"/>
-        <w:r>
-          <w:rPr>
-            <w:rFonts w:ascii="Georgia" w:eastAsia="Times New Roman" w:hAnsi="Georgia" w:cs="Times New Roman"/>
-            <w:color w:val="0000FF"/>
-            <w:spacing w:val="-1"/>
-            <w:sz w:val="32"/>
-            <w:szCs w:val="32"/>
-            <w:u w:val="single"/>
-          </w:rPr>
-          <w:t>Codepen</w:t>
-        </w:r>
-        <w:proofErr w:type="spellEnd"/>
       </w:hyperlink>
+      <w:r>
+        <w:rPr>
+          <w:rFonts w:ascii="Georgia" w:eastAsia="Times New Roman" w:hAnsi="Georgia" w:cs="Times New Roman"/>
+          <w:color w:val="0000FF"/>
+          <w:spacing w:val="-1"/>
+          <w:sz w:val="32"/>
+          <w:szCs w:val="32"/>
+          <w:u w:val="single"/>
+        </w:rPr>
+        <w:t xml:space="preserve"> (</w:t>
+      </w:r>
+      <w:bookmarkStart w:id="0" w:name="_GoBack"/>
+      <w:r>
+        <w:rPr>
+          <w:rFonts w:ascii="Georgia" w:eastAsia="Times New Roman" w:hAnsi="Georgia" w:cs="Times New Roman"/>
+          <w:color w:val="0000FF"/>
+          <w:spacing w:val="-1"/>
+          <w:sz w:val="32"/>
+          <w:szCs w:val="32"/>
+          <w:u w:val="single"/>
+        </w:rPr>
+        <w:t>https://codepen.io/nickmoreton/full/gbyygq</w:t>
+      </w:r>
+      <w:bookmarkEnd w:id="0"/>
+      <w:r>
+        <w:rPr>
+          <w:rFonts w:ascii="Georgia" w:eastAsia="Times New Roman" w:hAnsi="Georgia" w:cs="Times New Roman"/>
+          <w:color w:val="0000FF"/>
+          <w:spacing w:val="-1"/>
+          <w:sz w:val="32"/>
+          <w:szCs w:val="32"/>
+          <w:u w:val="single"/>
+        </w:rPr>
+        <w:t>)</w:t>
+      </w:r>
     </w:p>
     <w:p>
       <w:pPr>
@@ -506,6 +528,39 @@
           <w:t>Markdown Notes built with React</w:t>
         </w:r>
       </w:hyperlink>
+      <w:r>
+        <w:rPr>
+          <w:rFonts w:ascii="Georgia" w:eastAsia="Times New Roman" w:hAnsi="Georgia" w:cs="Times New Roman"/>
+          <w:color w:val="0000FF"/>
+          <w:spacing w:val="-1"/>
+          <w:sz w:val="32"/>
+          <w:szCs w:val="32"/>
+          <w:u w:val="single"/>
+        </w:rPr>
+        <w:t xml:space="preserve"> (</w:t>
+      </w:r>
+      <w:r>
+        <w:rPr>
+          <w:rFonts w:ascii="Georgia" w:eastAsia="Times New Roman" w:hAnsi="Georgia" w:cs="Times New Roman"/>
+          <w:color w:val="0000FF"/>
+          <w:spacing w:val="-1"/>
+          <w:sz w:val="32"/>
+          <w:szCs w:val="32"/>
+          <w:u w:val="single"/>
+        </w:rPr>
+        <w:t>https://github.com/email2vimalraj/notes-app</w:t>
+      </w:r>
+      <w:r>
+        <w:rPr>
+          <w:rFonts w:ascii="Georgia" w:eastAsia="Times New Roman" w:hAnsi="Georgia" w:cs="Times New Roman"/>
+          <w:color w:val="0000FF"/>
+          <w:spacing w:val="-1"/>
+          <w:sz w:val="32"/>
+          <w:szCs w:val="32"/>
+          <w:u w:val="single"/>
+        </w:rPr>
+        <w:t>)</w:t>
+      </w:r>
     </w:p>
     <w:p>
       <w:pPr>
@@ -531,11 +586,41 @@
           <w:t>Markdown Notes built with Angular 7 and bootstrap 4</w:t>
         </w:r>
       </w:hyperlink>
+      <w:r>
+        <w:rPr>
+          <w:rFonts w:ascii="Georgia" w:eastAsia="Times New Roman" w:hAnsi="Georgia" w:cs="Times New Roman"/>
+          <w:color w:val="0000FF"/>
+          <w:spacing w:val="-1"/>
+          <w:sz w:val="32"/>
+          <w:szCs w:val="32"/>
+          <w:u w:val="single"/>
+        </w:rPr>
+        <w:t xml:space="preserve"> (</w:t>
+      </w:r>
+      <w:r>
+        <w:rPr>
+          <w:rFonts w:ascii="Georgia" w:eastAsia="Times New Roman" w:hAnsi="Georgia" w:cs="Times New Roman"/>
+          <w:color w:val="0000FF"/>
+          <w:spacing w:val="-1"/>
+          <w:sz w:val="32"/>
+          <w:szCs w:val="32"/>
+          <w:u w:val="single"/>
+        </w:rPr>
+        <w:t>https://github.com/omdnaik/angular-ui</w:t>
+      </w:r>
+      <w:r>
+        <w:rPr>
+          <w:rFonts w:ascii="Georgia" w:eastAsia="Times New Roman" w:hAnsi="Georgia" w:cs="Times New Roman"/>
+          <w:color w:val="0000FF"/>
+          <w:spacing w:val="-1"/>
+          <w:sz w:val="32"/>
+          <w:szCs w:val="32"/>
+          <w:u w:val="single"/>
+        </w:rPr>
+        <w:t>)</w:t>
+      </w:r>
     </w:p>
-    <w:p>
-      <w:bookmarkStart w:id="0" w:name="_GoBack"/>
-      <w:bookmarkEnd w:id="0"/>
-    </w:p>
+    <w:p/>
     <w:sectPr>
       <w:pgSz w:w="12240" w:h="15840"/>
       <w:pgMar w:top="1440" w:right="1440" w:bottom="1440" w:left="1440" w:header="708" w:footer="708" w:gutter="0"/>
@@ -1130,6 +1215,7 @@
     <w:lsdException w:name="HTML Sample" w:semiHidden="1" w:unhideWhenUsed="1"/>
     <w:lsdException w:name="HTML Typewriter" w:semiHidden="1" w:unhideWhenUsed="1"/>
     <w:lsdException w:name="HTML Variable" w:semiHidden="1" w:unhideWhenUsed="1"/>
+    <w:lsdException w:name="Normal Table" w:semiHidden="1" w:unhideWhenUsed="1"/>
     <w:lsdException w:name="annotation subject" w:semiHidden="1" w:unhideWhenUsed="1"/>
     <w:lsdException w:name="No List" w:semiHidden="1" w:unhideWhenUsed="1"/>
     <w:lsdException w:name="Outline List 1" w:semiHidden="1" w:unhideWhenUsed="1"/>
@@ -1176,8 +1262,10 @@
     <w:lsdException w:name="Table Subtle 2" w:semiHidden="1" w:unhideWhenUsed="1"/>
     <w:lsdException w:name="Table Web 1" w:semiHidden="1" w:unhideWhenUsed="1"/>
     <w:lsdException w:name="Table Web 2" w:semiHidden="1" w:unhideWhenUsed="1"/>
+    <w:lsdException w:name="Table Web 3" w:semiHidden="1" w:unhideWhenUsed="1"/>
     <w:lsdException w:name="Balloon Text" w:semiHidden="1" w:unhideWhenUsed="1"/>
     <w:lsdException w:name="Table Grid" w:uiPriority="39"/>
+    <w:lsdException w:name="Table Theme" w:semiHidden="1" w:unhideWhenUsed="1"/>
     <w:lsdException w:name="Placeholder Text" w:semiHidden="1"/>
     <w:lsdException w:name="No Spacing" w:uiPriority="1" w:qFormat="1"/>
     <w:lsdException w:name="Light Shading" w:uiPriority="60"/>

</xml_diff>